<commit_message>
More figure and table edits
</commit_message>
<xml_diff>
--- a/StckAssess-format2.docx
+++ b/StckAssess-format2.docx
@@ -68,19 +68,13 @@
           <w:rFonts w:cs="Times New Roman"/>
         </w:rPr>
       </w:pPr>
-      <w:r>
-        <w:rPr>
-          <w:rFonts w:cs="Times New Roman"/>
-        </w:rPr>
-        <w:t>Introd</w:t>
-      </w:r>
       <w:bookmarkStart w:id="1" w:name="_GoBack"/>
       <w:bookmarkEnd w:id="1"/>
       <w:r>
         <w:rPr>
           <w:rFonts w:cs="Times New Roman"/>
         </w:rPr>
-        <w:t>uction</w:t>
+        <w:t>Introduction</w:t>
       </w:r>
     </w:p>
     <w:p>
@@ -724,6 +718,7 @@
         </w:rPr>
       </w:pPr>
       <w:r>
+        <w:lastRenderedPageBreak/>
         <w:br w:type="page"/>
       </w:r>
     </w:p>
@@ -9507,6 +9502,7 @@
         </w:pBdr>
       </w:pPr>
       <w:r>
+        <w:lastRenderedPageBreak/>
         <w:t xml:space="preserve">Data </w:t>
       </w:r>
     </w:p>
@@ -10464,6 +10460,7 @@
         </w:pBdr>
       </w:pPr>
       <w:r>
+        <w:lastRenderedPageBreak/>
         <w:t>Analytic Approach</w:t>
       </w:r>
     </w:p>
@@ -10523,7 +10520,6 @@
         </w:pBdr>
       </w:pPr>
       <w:r>
-        <w:lastRenderedPageBreak/>
         <w:t>Description of Alternative Models</w:t>
       </w:r>
     </w:p>
@@ -10953,6 +10949,7 @@
         <w:rPr>
           <w:color w:val="000000"/>
         </w:rPr>
+        <w:lastRenderedPageBreak/>
         <w:t xml:space="preserve">Same as Option A, except that the model approved by the SSC in 2014 is considered to be the original version of the base model in all cases.  </w:t>
       </w:r>
       <w:r>
@@ -11052,7 +11049,6 @@
         <w:rPr>
           <w:color w:val="000000"/>
         </w:rPr>
-        <w:lastRenderedPageBreak/>
         <w:t>Options B and C combined.</w:t>
       </w:r>
     </w:p>
@@ -11273,6 +11269,7 @@
         <w:spacing w:after="0"/>
       </w:pPr>
       <w:r>
+        <w:lastRenderedPageBreak/>
         <w:t xml:space="preserve">Include retrospective analysis extending back 10 years, plot spawning biomass estimates and error bars, plot relative differences, and report </w:t>
       </w:r>
       <w:proofErr w:type="spellStart"/>
@@ -11446,7 +11443,6 @@
         </w:pBdr>
       </w:pPr>
       <w:r>
-        <w:lastRenderedPageBreak/>
         <w:t>Schedules, if any, defined by final parameter estimates</w:t>
       </w:r>
     </w:p>
@@ -11716,6 +11712,7 @@
         </w:pBdr>
       </w:pPr>
       <w:r>
+        <w:lastRenderedPageBreak/>
         <w:t>Harvest Recommendations</w:t>
       </w:r>
     </w:p>
@@ -11782,7 +11779,6 @@
         <w:pStyle w:val="Heading3"/>
       </w:pPr>
       <w:r>
-        <w:lastRenderedPageBreak/>
         <w:t>Specification of OFL and Maximum Permissible ABC</w:t>
       </w:r>
     </w:p>
@@ -12121,6 +12117,7 @@
           </w:tcPr>
           <w:p>
             <w:r>
+              <w:lastRenderedPageBreak/>
               <w:t>Level 1: Normal</w:t>
             </w:r>
           </w:p>
@@ -12337,7 +12334,6 @@
           </w:tcPr>
           <w:p>
             <w:r>
-              <w:lastRenderedPageBreak/>
               <w:t>Level 4: Extreme concern</w:t>
             </w:r>
           </w:p>
@@ -12523,6 +12519,7 @@
         <w:rPr>
           <w:color w:val="000000"/>
         </w:rPr>
+        <w:lastRenderedPageBreak/>
         <w:t>“Fishery performance—fishery CPUE is showing a contrasting pattern from the stock biomass trend, unusual spatial pattern of fishing, changes in the percent of TAC taken, changes in the duration of fishery openings.”</w:t>
       </w:r>
     </w:p>
@@ -12573,14 +12570,7 @@
         <w:rPr>
           <w:highlight w:val="lightGray"/>
         </w:rPr>
-        <w:t xml:space="preserve"> have been seen in past. Specifically, in the 1980s a major assessment issue was the difficulty in reconciling acoustic and bottom trawl estimates. We rated the assessment-related concern as level 2, a substantially increased concern, because the contrasting trends in survey indices add to the uncertainty of the assessment relative to other North Pacific assessments where this is not an issue. Last year we also </w:t>
-      </w:r>
-      <w:r>
-        <w:rPr>
-          <w:highlight w:val="lightGray"/>
-        </w:rPr>
-        <w:lastRenderedPageBreak/>
-        <w:t>gave this element a score of 2 for the same reason, and it is worthwhile noting that the survey inconsistencies are continuing to persist.</w:t>
+        <w:t xml:space="preserve"> have been seen in past. Specifically, in the 1980s a major assessment issue was the difficulty in reconciling acoustic and bottom trawl estimates. We rated the assessment-related concern as level 2, a substantially increased concern, because the contrasting trends in survey indices add to the uncertainty of the assessment relative to other North Pacific assessments where this is not an issue. Last year we also gave this element a score of 2 for the same reason, and it is worthwhile noting that the survey inconsistencies are continuing to persist.</w:t>
       </w:r>
     </w:p>
     <w:p>
@@ -12830,7 +12820,15 @@
           <w:color w:val="000000"/>
           <w:highlight w:val="lightGray"/>
         </w:rPr>
-        <w:t xml:space="preserve"> class is that the condition of age-1 pollock sampled during the bottom trawl survey was at long-term mean, indicating sufficient prey resources.</w:t>
+        <w:t xml:space="preserve"> </w:t>
+      </w:r>
+      <w:r>
+        <w:rPr>
+          <w:color w:val="000000"/>
+          <w:highlight w:val="lightGray"/>
+        </w:rPr>
+        <w:lastRenderedPageBreak/>
+        <w:t>class is that the condition of age-1 pollock sampled during the bottom trawl survey was at long-term mean, indicating sufficient prey resources.</w:t>
       </w:r>
     </w:p>
     <w:p>
@@ -12912,85 +12910,85 @@
         <w:rPr>
           <w:highlight w:val="lightGray"/>
         </w:rPr>
-        <w:t xml:space="preserve"> shrimp, another important pollock prey group, has been trending upwards in the NMFS </w:t>
-      </w:r>
-      <w:r>
+        <w:t xml:space="preserve"> shrimp, another important pollock prey group, has been trending upwards in the NMFS bottom trawl survey. Acoustically-determined estimates of euphausiid biomass during summer was slightly lower than average. Also, parakeet auklet reproductive success was moderate, indicating sufficient zooplankton (primarily euphausiid) prey to support chick-rearing. However, the bottom trawl survey encountered high abundances of jellyfish, which may act as competitors of zooplankton. Stock sizes of another zooplankton predator, pink salmon, have been lower in 2019 than recent odd-numbered years. </w:t>
+      </w:r>
+    </w:p>
+    <w:p>
+      <w:pPr>
         <w:rPr>
           <w:highlight w:val="lightGray"/>
         </w:rPr>
+      </w:pPr>
+      <w:r>
+        <w:rPr>
+          <w:highlight w:val="lightGray"/>
+        </w:rPr>
+        <w:t xml:space="preserve">The western GOA shelf area largely experienced heatwave conditions from September 2018 to October 2019. While the increased temperatures of the past year likely increased their metabolic demands as well as the metabolic demands of their groundfish predators, the conditions are not as concerning for pollock relative to other groundfish. The GOA pollock stock fared reasonably well during the 2014-2016 heatwave. This was likely due to the continued availability of sufficient zooplankton prey abundance, although prey quality (i.e., copepod community size) appeared to be lower. Although recently the heatwave as appeared to abate somewhat (S. </w:t>
+      </w:r>
+      <w:proofErr w:type="spellStart"/>
+      <w:r>
+        <w:rPr>
+          <w:highlight w:val="lightGray"/>
+        </w:rPr>
+        <w:t>Barbeaux</w:t>
+      </w:r>
+      <w:proofErr w:type="spellEnd"/>
+      <w:r>
+        <w:rPr>
+          <w:highlight w:val="lightGray"/>
+        </w:rPr>
+        <w:t xml:space="preserve">, pers. comm., Nov 5, 2019), the North American Multi-Model Ensemble forecast is for warm conditions to persist throughout the North Pacific in the upcoming winter. </w:t>
+      </w:r>
+    </w:p>
+    <w:p>
+      <w:r>
+        <w:rPr>
+          <w:highlight w:val="lightGray"/>
+        </w:rPr>
+        <w:t>Taken together, we consider the current level of concern to be 1—no apparent environmental/ecosystem concerns, though we were very much on the fence as to whether score should be 1 or a 2. There are several indicators need to be closely watched, such as whether the heatwave intensifies, whether conditions remain unfavorable for pollock recruitment, and whether indicators of prey availability for pollock become more strongly negative. These may trigger a higher level of concern next year or in subsequent years.</w:t>
+      </w:r>
+    </w:p>
+    <w:p>
+      <w:pPr>
+        <w:pStyle w:val="Heading4"/>
+      </w:pPr>
+      <w:r>
+        <w:t>Fishery performance</w:t>
+      </w:r>
+    </w:p>
+    <w:p>
+      <w:pPr>
+        <w:pBdr>
+          <w:top w:val="nil"/>
+          <w:left w:val="nil"/>
+          <w:bottom w:val="nil"/>
+          <w:right w:val="nil"/>
+          <w:between w:val="nil"/>
+        </w:pBdr>
+        <w:rPr>
+          <w:color w:val="000000"/>
+        </w:rPr>
+      </w:pPr>
+      <w:r>
+        <w:rPr>
+          <w:color w:val="000000"/>
+        </w:rPr>
+        <w:t>Aim for 1-2 paragraphs.  The following is an example, from the 2019 GOA pollock assessment:</w:t>
+      </w:r>
+    </w:p>
+    <w:p>
+      <w:r>
+        <w:rPr>
+          <w:highlight w:val="lightGray"/>
+        </w:rPr>
+        <w:t xml:space="preserve">Trends in fishery CPUE were examined in the ESP (Appendix 1A) for two seasons, the pre-spawning fishery (A and B seasons) and the summer/fall fishery (C and D seasons). CPUE has been relatively high </w:t>
+      </w:r>
+      <w:r>
+        <w:rPr>
+          <w:highlight w:val="lightGray"/>
+        </w:rPr>
         <w:lastRenderedPageBreak/>
-        <w:t xml:space="preserve">bottom trawl survey. Acoustically-determined estimates of euphausiid biomass during summer was slightly lower than average. Also, parakeet auklet reproductive success was moderate, indicating sufficient zooplankton (primarily euphausiid) prey to support chick-rearing. However, the bottom trawl survey encountered high abundances of jellyfish, which may act as competitors of zooplankton. Stock sizes of another zooplankton predator, pink salmon, have been lower in 2019 than recent odd-numbered years. </w:t>
-      </w:r>
-    </w:p>
-    <w:p>
-      <w:pPr>
-        <w:rPr>
-          <w:highlight w:val="lightGray"/>
-        </w:rPr>
-      </w:pPr>
-      <w:r>
-        <w:rPr>
-          <w:highlight w:val="lightGray"/>
-        </w:rPr>
-        <w:t xml:space="preserve">The western GOA shelf area largely experienced heatwave conditions from September 2018 to October 2019. While the increased temperatures of the past year likely increased their metabolic demands as well as the metabolic demands of their groundfish predators, the conditions are not as concerning for pollock relative to other groundfish. The GOA pollock stock fared reasonably well during the 2014-2016 heatwave. This was likely due to the continued availability of sufficient zooplankton prey abundance, although prey quality (i.e., copepod community size) appeared to be lower. Although recently the heatwave as appeared to abate somewhat (S. </w:t>
-      </w:r>
-      <w:proofErr w:type="spellStart"/>
-      <w:r>
-        <w:rPr>
-          <w:highlight w:val="lightGray"/>
-        </w:rPr>
-        <w:t>Barbeaux</w:t>
-      </w:r>
-      <w:proofErr w:type="spellEnd"/>
-      <w:r>
-        <w:rPr>
-          <w:highlight w:val="lightGray"/>
-        </w:rPr>
-        <w:t xml:space="preserve">, pers. comm., Nov 5, 2019), the North American Multi-Model Ensemble forecast is for warm conditions to persist throughout the North Pacific in the upcoming winter. </w:t>
-      </w:r>
-    </w:p>
-    <w:p>
-      <w:r>
-        <w:rPr>
-          <w:highlight w:val="lightGray"/>
-        </w:rPr>
-        <w:t>Taken together, we consider the current level of concern to be 1—no apparent environmental/ecosystem concerns, though we were very much on the fence as to whether score should be 1 or a 2. There are several indicators need to be closely watched, such as whether the heatwave intensifies, whether conditions remain unfavorable for pollock recruitment, and whether indicators of prey availability for pollock become more strongly negative. These may trigger a higher level of concern next year or in subsequent years.</w:t>
-      </w:r>
-    </w:p>
-    <w:p>
-      <w:pPr>
-        <w:pStyle w:val="Heading4"/>
-      </w:pPr>
-      <w:r>
-        <w:t>Fishery performance</w:t>
-      </w:r>
-    </w:p>
-    <w:p>
-      <w:pPr>
-        <w:pBdr>
-          <w:top w:val="nil"/>
-          <w:left w:val="nil"/>
-          <w:bottom w:val="nil"/>
-          <w:right w:val="nil"/>
-          <w:between w:val="nil"/>
-        </w:pBdr>
-        <w:rPr>
-          <w:color w:val="000000"/>
-        </w:rPr>
-      </w:pPr>
-      <w:r>
-        <w:rPr>
-          <w:color w:val="000000"/>
-        </w:rPr>
-        <w:t>Aim for 1-2 paragraphs.  The following is an example, from the 2019 GOA pollock assessment:</w:t>
-      </w:r>
-    </w:p>
-    <w:p>
-      <w:r>
-        <w:rPr>
-          <w:highlight w:val="lightGray"/>
-        </w:rPr>
-        <w:t>Trends in fishery CPUE were examined in the ESP (Appendix 1A) for two seasons, the pre-spawning fishery (A and B seasons) and the summer/fall fishery (C and D seasons). CPUE has been relatively high in recent years (up until the A and B seasons of 2019), and consistent with the abundance trend of exploitable biomass from the assessment. No concerns regarding fishery performance were identified.</w:t>
+        <w:t>in recent years (up until the A and B seasons of 2019), and consistent with the abundance trend of exploitable biomass from the assessment. No concerns regarding fishery performance were identified.</w:t>
       </w:r>
     </w:p>
     <w:p>
@@ -13306,7 +13304,6 @@
         <w:pStyle w:val="Heading3"/>
       </w:pPr>
       <w:r>
-        <w:lastRenderedPageBreak/>
         <w:t>Area Allocation of Harvests</w:t>
       </w:r>
     </w:p>
@@ -13519,6 +13516,7 @@
         </w:pBdr>
       </w:pPr>
       <w:r>
+        <w:lastRenderedPageBreak/>
         <w:t>Ecosystem Considerations</w:t>
       </w:r>
     </w:p>
@@ -13614,11 +13612,7 @@
         <w:ind w:left="720"/>
       </w:pPr>
       <w:r>
-        <w:t xml:space="preserve">Changes in habitat quality (historically, in the present, and in the foreseeable future).  Changes in the physical environment such as temperature, currents, or ice distribution could affect stock </w:t>
-      </w:r>
-      <w:r>
-        <w:lastRenderedPageBreak/>
-        <w:t>migration and distribution patterns, recruitment success, or direct effects of temperature on growth.</w:t>
+        <w:t>Changes in habitat quality (historically, in the present, and in the foreseeable future).  Changes in the physical environment such as temperature, currents, or ice distribution could affect stock migration and distribution patterns, recruitment success, or direct effects of temperature on growth.</w:t>
       </w:r>
     </w:p>
     <w:p>
@@ -13805,6 +13799,7 @@
         </w:pBdr>
       </w:pPr>
       <w:r>
+        <w:lastRenderedPageBreak/>
         <w:t>Literature Cited</w:t>
       </w:r>
     </w:p>
@@ -14077,23 +14072,7 @@
           <w:sz w:val="20"/>
           <w:szCs w:val="20"/>
         </w:rPr>
-        <w:t xml:space="preserve"> Normal style should default to </w:t>
-      </w:r>
-      <w:proofErr w:type="gramStart"/>
-      <w:r>
-        <w:rPr>
-          <w:sz w:val="20"/>
-          <w:szCs w:val="20"/>
-        </w:rPr>
-        <w:t>11 point</w:t>
-      </w:r>
-      <w:proofErr w:type="gramEnd"/>
-      <w:r>
-        <w:rPr>
-          <w:sz w:val="20"/>
-          <w:szCs w:val="20"/>
-        </w:rPr>
-        <w:t xml:space="preserve"> times new roman and is found under style options (under menu or by ctrl-shift-s)</w:t>
+        <w:t xml:space="preserve"> Normal style should default to 11 point times new roman and is found under style options (under menu or by ctrl-shift-s)</w:t>
       </w:r>
     </w:p>
   </w:footnote>
@@ -15297,16 +15276,18 @@
     <w:uiPriority w:val="9"/>
     <w:unhideWhenUsed/>
     <w:qFormat/>
+    <w:rsid w:val="00227E3A"/>
     <w:pPr>
       <w:keepNext/>
       <w:keepLines/>
       <w:spacing w:before="240" w:after="60"/>
+      <w:jc w:val="center"/>
       <w:outlineLvl w:val="1"/>
     </w:pPr>
     <w:rPr>
-      <w:rFonts w:ascii="Arial" w:eastAsia="Arial" w:hAnsi="Arial" w:cs="Arial"/>
+      <w:rFonts w:eastAsia="Arial" w:cs="Arial"/>
       <w:b/>
-      <w:sz w:val="24"/>
+      <w:sz w:val="32"/>
       <w:szCs w:val="24"/>
     </w:rPr>
   </w:style>

</xml_diff>